<commit_message>
Progetto completato (tanti auguri a me)
</commit_message>
<xml_diff>
--- a/DocumentazioneCompletaGiocoPadel.docx
+++ b/DocumentazioneCompletaGiocoPadel.docx
@@ -469,29 +469,7 @@
           <w:sz w:val="24"/>
           <w:szCs w:val="24"/>
         </w:rPr>
-        <w:t xml:space="preserve">Di Meli Francesco (1000050455) e </w:t>
-      </w:r>
-      <w:proofErr w:type="spellStart"/>
-      <w:r>
-        <w:rPr>
-          <w:rFonts w:ascii="Times New Roman" w:hAnsi="Times New Roman" w:cs="Times New Roman"/>
-          <w:i/>
-          <w:iCs/>
-          <w:sz w:val="24"/>
-          <w:szCs w:val="24"/>
-        </w:rPr>
-        <w:t>Micieli</w:t>
-      </w:r>
-      <w:proofErr w:type="spellEnd"/>
-      <w:r>
-        <w:rPr>
-          <w:rFonts w:ascii="Times New Roman" w:hAnsi="Times New Roman" w:cs="Times New Roman"/>
-          <w:i/>
-          <w:iCs/>
-          <w:sz w:val="24"/>
-          <w:szCs w:val="24"/>
-        </w:rPr>
-        <w:t xml:space="preserve"> Vincenzo (1000050456)</w:t>
+        <w:t>Di Meli Francesco (1000050455) e Micieli Vincenzo (1000050456)</w:t>
       </w:r>
     </w:p>
     <w:p>
@@ -527,41 +505,33 @@
       </w:r>
       <w:proofErr w:type="spellEnd"/>
       <w:r>
-        <w:t xml:space="preserve">", portato avanti dagli studenti Meli Francesco (Matricola: 1000050455) e </w:t>
+        <w:t>", portato avanti dagli studenti Meli Francesco (Matricola: 1000050455) e Micieli Vincenzo (Matricola: 1000050456). Il documento si focalizza sulla fase iniziale di ideazione, le quattro iterazioni di sviluppo e la fase di testing del progetto.</w:t>
+      </w:r>
+    </w:p>
+    <w:p>
+      <w:pPr>
+        <w:jc w:val="both"/>
+      </w:pPr>
+      <w:r>
+        <w:t xml:space="preserve">Il progetto è stato sviluppato utilizzando l'ambiente di sviluppo </w:t>
       </w:r>
       <w:proofErr w:type="spellStart"/>
       <w:r>
-        <w:t>Micieli</w:t>
+        <w:t>NetBeans</w:t>
       </w:r>
       <w:proofErr w:type="spellEnd"/>
       <w:r>
-        <w:t xml:space="preserve"> Vincenzo (Matricola: 1000050456). Il documento si focalizza sulla fase iniziale di ideazione, le quattro iterazioni di sviluppo e la fase di testing del progetto.</w:t>
-      </w:r>
-    </w:p>
-    <w:p>
-      <w:pPr>
-        <w:jc w:val="both"/>
-      </w:pPr>
-      <w:r>
-        <w:t xml:space="preserve">Il progetto è stato sviluppato utilizzando l'ambiente di sviluppo </w:t>
+        <w:t>. Il codice sorgente</w:t>
+      </w:r>
+      <w:r>
+        <w:t xml:space="preserve">, gli </w:t>
       </w:r>
       <w:proofErr w:type="spellStart"/>
       <w:r>
-        <w:t>NetBeans</w:t>
+        <w:t>astah</w:t>
       </w:r>
       <w:proofErr w:type="spellEnd"/>
       <w:r>
-        <w:t>. Il codice sorgente</w:t>
-      </w:r>
-      <w:r>
-        <w:t xml:space="preserve">, gli </w:t>
-      </w:r>
-      <w:proofErr w:type="spellStart"/>
-      <w:r>
-        <w:t>astah</w:t>
-      </w:r>
-      <w:proofErr w:type="spellEnd"/>
-      <w:r>
         <w:t xml:space="preserve"> e i documenti descrittivi </w:t>
       </w:r>
       <w:r>
@@ -587,11 +557,19 @@
       <w:r>
         <w:t xml:space="preserve">: </w:t>
       </w:r>
-      <w:r>
-        <w:t>(</w:t>
-      </w:r>
-      <w:r>
-        <w:t xml:space="preserve">inserire link). All'interno di questa repository è possibile visualizzare l'intero storico dei </w:t>
+      <w:hyperlink r:id="rId5" w:history="1">
+        <w:r>
+          <w:rPr>
+            <w:rStyle w:val="Collegamentoipertestuale"/>
+          </w:rPr>
+          <w:t>https://github.com/Vincenzo2408/GiocoPadel</w:t>
+        </w:r>
+      </w:hyperlink>
+      <w:r>
+        <w:t xml:space="preserve">. </w:t>
+      </w:r>
+      <w:r>
+        <w:t xml:space="preserve">All'interno di questa repository è possibile visualizzare l'intero storico dei </w:t>
       </w:r>
       <w:proofErr w:type="spellStart"/>
       <w:r>
@@ -4680,7 +4658,7 @@
                     <pic:cNvPicPr/>
                   </pic:nvPicPr>
                   <pic:blipFill>
-                    <a:blip r:embed="rId5">
+                    <a:blip r:embed="rId6">
                       <a:extLst>
                         <a:ext uri="{28A0092B-C50C-407E-A947-70E740481C1C}">
                           <a14:useLocalDpi xmlns:a14="http://schemas.microsoft.com/office/drawing/2010/main" val="0"/>
@@ -4771,7 +4749,7 @@
                     <pic:cNvPicPr/>
                   </pic:nvPicPr>
                   <pic:blipFill>
-                    <a:blip r:embed="rId6">
+                    <a:blip r:embed="rId7">
                       <a:extLst>
                         <a:ext uri="{28A0092B-C50C-407E-A947-70E740481C1C}">
                           <a14:useLocalDpi xmlns:a14="http://schemas.microsoft.com/office/drawing/2010/main" val="0"/>
@@ -5689,7 +5667,7 @@
                     <pic:cNvPicPr/>
                   </pic:nvPicPr>
                   <pic:blipFill>
-                    <a:blip r:embed="rId7">
+                    <a:blip r:embed="rId8">
                       <a:extLst>
                         <a:ext uri="{28A0092B-C50C-407E-A947-70E740481C1C}">
                           <a14:useLocalDpi xmlns:a14="http://schemas.microsoft.com/office/drawing/2010/main" val="0"/>
@@ -5806,7 +5784,7 @@
                     <pic:cNvPicPr/>
                   </pic:nvPicPr>
                   <pic:blipFill>
-                    <a:blip r:embed="rId8">
+                    <a:blip r:embed="rId9">
                       <a:extLst>
                         <a:ext uri="{28A0092B-C50C-407E-A947-70E740481C1C}">
                           <a14:useLocalDpi xmlns:a14="http://schemas.microsoft.com/office/drawing/2010/main" val="0"/>
@@ -5876,7 +5854,7 @@
                     <pic:cNvPicPr/>
                   </pic:nvPicPr>
                   <pic:blipFill>
-                    <a:blip r:embed="rId9">
+                    <a:blip r:embed="rId10">
                       <a:extLst>
                         <a:ext uri="{28A0092B-C50C-407E-A947-70E740481C1C}">
                           <a14:useLocalDpi xmlns:a14="http://schemas.microsoft.com/office/drawing/2010/main" val="0"/>
@@ -5950,7 +5928,7 @@
                     <pic:cNvPicPr/>
                   </pic:nvPicPr>
                   <pic:blipFill>
-                    <a:blip r:embed="rId10">
+                    <a:blip r:embed="rId11">
                       <a:extLst>
                         <a:ext uri="{28A0092B-C50C-407E-A947-70E740481C1C}">
                           <a14:useLocalDpi xmlns:a14="http://schemas.microsoft.com/office/drawing/2010/main" val="0"/>
@@ -6632,7 +6610,7 @@
                     <pic:cNvPicPr/>
                   </pic:nvPicPr>
                   <pic:blipFill>
-                    <a:blip r:embed="rId11">
+                    <a:blip r:embed="rId12">
                       <a:extLst>
                         <a:ext uri="{28A0092B-C50C-407E-A947-70E740481C1C}">
                           <a14:useLocalDpi xmlns:a14="http://schemas.microsoft.com/office/drawing/2010/main" val="0"/>
@@ -6780,7 +6758,7 @@
                     <pic:cNvPicPr/>
                   </pic:nvPicPr>
                   <pic:blipFill>
-                    <a:blip r:embed="rId12">
+                    <a:blip r:embed="rId13">
                       <a:extLst>
                         <a:ext uri="{28A0092B-C50C-407E-A947-70E740481C1C}">
                           <a14:useLocalDpi xmlns:a14="http://schemas.microsoft.com/office/drawing/2010/main" val="0"/>
@@ -8250,7 +8228,7 @@
                     <pic:cNvPicPr/>
                   </pic:nvPicPr>
                   <pic:blipFill>
-                    <a:blip r:embed="rId13"/>
+                    <a:blip r:embed="rId14"/>
                     <a:stretch>
                       <a:fillRect/>
                     </a:stretch>
@@ -8350,7 +8328,7 @@
                     <pic:cNvPicPr/>
                   </pic:nvPicPr>
                   <pic:blipFill>
-                    <a:blip r:embed="rId14"/>
+                    <a:blip r:embed="rId15"/>
                     <a:stretch>
                       <a:fillRect/>
                     </a:stretch>
@@ -8504,7 +8482,7 @@
                     <pic:cNvPicPr/>
                   </pic:nvPicPr>
                   <pic:blipFill>
-                    <a:blip r:embed="rId15">
+                    <a:blip r:embed="rId16">
                       <a:extLst>
                         <a:ext uri="{28A0092B-C50C-407E-A947-70E740481C1C}">
                           <a14:useLocalDpi xmlns:a14="http://schemas.microsoft.com/office/drawing/2010/main" val="0"/>
@@ -8605,7 +8583,7 @@
                     <pic:cNvPicPr/>
                   </pic:nvPicPr>
                   <pic:blipFill>
-                    <a:blip r:embed="rId16"/>
+                    <a:blip r:embed="rId17"/>
                     <a:stretch>
                       <a:fillRect/>
                     </a:stretch>
@@ -8665,7 +8643,7 @@
                     <pic:cNvPicPr/>
                   </pic:nvPicPr>
                   <pic:blipFill>
-                    <a:blip r:embed="rId17"/>
+                    <a:blip r:embed="rId18"/>
                     <a:stretch>
                       <a:fillRect/>
                     </a:stretch>
@@ -8748,7 +8726,7 @@
                     <pic:cNvPicPr/>
                   </pic:nvPicPr>
                   <pic:blipFill>
-                    <a:blip r:embed="rId18" cstate="print">
+                    <a:blip r:embed="rId19" cstate="print">
                       <a:extLst>
                         <a:ext uri="{28A0092B-C50C-407E-A947-70E740481C1C}">
                           <a14:useLocalDpi xmlns:a14="http://schemas.microsoft.com/office/drawing/2010/main" val="0"/>
@@ -8919,7 +8897,7 @@
                     <pic:cNvPicPr/>
                   </pic:nvPicPr>
                   <pic:blipFill>
-                    <a:blip r:embed="rId19">
+                    <a:blip r:embed="rId20">
                       <a:extLst>
                         <a:ext uri="{28A0092B-C50C-407E-A947-70E740481C1C}">
                           <a14:useLocalDpi xmlns:a14="http://schemas.microsoft.com/office/drawing/2010/main" val="0"/>
@@ -9075,7 +9053,7 @@
                     <pic:cNvPicPr/>
                   </pic:nvPicPr>
                   <pic:blipFill>
-                    <a:blip r:embed="rId20">
+                    <a:blip r:embed="rId21">
                       <a:extLst>
                         <a:ext uri="{28A0092B-C50C-407E-A947-70E740481C1C}">
                           <a14:useLocalDpi xmlns:a14="http://schemas.microsoft.com/office/drawing/2010/main" val="0"/>
@@ -9327,7 +9305,7 @@
                     <pic:cNvPicPr/>
                   </pic:nvPicPr>
                   <pic:blipFill>
-                    <a:blip r:embed="rId21"/>
+                    <a:blip r:embed="rId22"/>
                     <a:stretch>
                       <a:fillRect/>
                     </a:stretch>
@@ -9603,7 +9581,7 @@
                     <pic:cNvPicPr/>
                   </pic:nvPicPr>
                   <pic:blipFill>
-                    <a:blip r:embed="rId22"/>
+                    <a:blip r:embed="rId23"/>
                     <a:stretch>
                       <a:fillRect/>
                     </a:stretch>
@@ -9794,7 +9772,7 @@
                     <pic:cNvPicPr/>
                   </pic:nvPicPr>
                   <pic:blipFill>
-                    <a:blip r:embed="rId23"/>
+                    <a:blip r:embed="rId24"/>
                     <a:stretch>
                       <a:fillRect/>
                     </a:stretch>
@@ -10123,7 +10101,7 @@
                     <pic:cNvPicPr/>
                   </pic:nvPicPr>
                   <pic:blipFill>
-                    <a:blip r:embed="rId24">
+                    <a:blip r:embed="rId25">
                       <a:extLst>
                         <a:ext uri="{28A0092B-C50C-407E-A947-70E740481C1C}">
                           <a14:useLocalDpi xmlns:a14="http://schemas.microsoft.com/office/drawing/2010/main" val="0"/>
@@ -10237,7 +10215,7 @@
                     <pic:cNvPicPr/>
                   </pic:nvPicPr>
                   <pic:blipFill>
-                    <a:blip r:embed="rId25"/>
+                    <a:blip r:embed="rId26"/>
                     <a:stretch>
                       <a:fillRect/>
                     </a:stretch>
@@ -10306,7 +10284,7 @@
                     <pic:cNvPicPr/>
                   </pic:nvPicPr>
                   <pic:blipFill>
-                    <a:blip r:embed="rId26">
+                    <a:blip r:embed="rId27">
                       <a:extLst>
                         <a:ext uri="{28A0092B-C50C-407E-A947-70E740481C1C}">
                           <a14:useLocalDpi xmlns:a14="http://schemas.microsoft.com/office/drawing/2010/main" val="0"/>
@@ -10880,7 +10858,7 @@
                     <pic:cNvPicPr/>
                   </pic:nvPicPr>
                   <pic:blipFill>
-                    <a:blip r:embed="rId27"/>
+                    <a:blip r:embed="rId28"/>
                     <a:stretch>
                       <a:fillRect/>
                     </a:stretch>
@@ -10928,7 +10906,7 @@
                     <pic:cNvPicPr/>
                   </pic:nvPicPr>
                   <pic:blipFill>
-                    <a:blip r:embed="rId28"/>
+                    <a:blip r:embed="rId29"/>
                     <a:stretch>
                       <a:fillRect/>
                     </a:stretch>
@@ -11337,7 +11315,7 @@
                     <pic:cNvPicPr/>
                   </pic:nvPicPr>
                   <pic:blipFill>
-                    <a:blip r:embed="rId29"/>
+                    <a:blip r:embed="rId30"/>
                     <a:stretch>
                       <a:fillRect/>
                     </a:stretch>
@@ -11541,7 +11519,7 @@
                     <pic:cNvPicPr/>
                   </pic:nvPicPr>
                   <pic:blipFill>
-                    <a:blip r:embed="rId30"/>
+                    <a:blip r:embed="rId31"/>
                     <a:stretch>
                       <a:fillRect/>
                     </a:stretch>
@@ -11610,7 +11588,7 @@
                     <pic:cNvPicPr/>
                   </pic:nvPicPr>
                   <pic:blipFill>
-                    <a:blip r:embed="rId31"/>
+                    <a:blip r:embed="rId32"/>
                     <a:stretch>
                       <a:fillRect/>
                     </a:stretch>
@@ -11671,7 +11649,7 @@
                     <pic:cNvPicPr/>
                   </pic:nvPicPr>
                   <pic:blipFill>
-                    <a:blip r:embed="rId32"/>
+                    <a:blip r:embed="rId33"/>
                     <a:stretch>
                       <a:fillRect/>
                     </a:stretch>
@@ -11729,7 +11707,7 @@
                     <pic:cNvPicPr/>
                   </pic:nvPicPr>
                   <pic:blipFill>
-                    <a:blip r:embed="rId33"/>
+                    <a:blip r:embed="rId34"/>
                     <a:stretch>
                       <a:fillRect/>
                     </a:stretch>
@@ -11906,7 +11884,7 @@
                     <pic:cNvPicPr/>
                   </pic:nvPicPr>
                   <pic:blipFill>
-                    <a:blip r:embed="rId34"/>
+                    <a:blip r:embed="rId35"/>
                     <a:stretch>
                       <a:fillRect/>
                     </a:stretch>
@@ -11955,7 +11933,7 @@
                     <pic:cNvPicPr/>
                   </pic:nvPicPr>
                   <pic:blipFill>
-                    <a:blip r:embed="rId35"/>
+                    <a:blip r:embed="rId36"/>
                     <a:stretch>
                       <a:fillRect/>
                     </a:stretch>
@@ -12175,7 +12153,7 @@
                     <pic:cNvPicPr/>
                   </pic:nvPicPr>
                   <pic:blipFill>
-                    <a:blip r:embed="rId36"/>
+                    <a:blip r:embed="rId37"/>
                     <a:stretch>
                       <a:fillRect/>
                     </a:stretch>
@@ -12223,7 +12201,7 @@
                     <pic:cNvPicPr/>
                   </pic:nvPicPr>
                   <pic:blipFill>
-                    <a:blip r:embed="rId37"/>
+                    <a:blip r:embed="rId38"/>
                     <a:stretch>
                       <a:fillRect/>
                     </a:stretch>
@@ -12304,7 +12282,7 @@
                     <pic:cNvPicPr/>
                   </pic:nvPicPr>
                   <pic:blipFill>
-                    <a:blip r:embed="rId38"/>
+                    <a:blip r:embed="rId39"/>
                     <a:stretch>
                       <a:fillRect/>
                     </a:stretch>
@@ -12350,7 +12328,7 @@
                     <pic:cNvPicPr/>
                   </pic:nvPicPr>
                   <pic:blipFill>
-                    <a:blip r:embed="rId39"/>
+                    <a:blip r:embed="rId40"/>
                     <a:stretch>
                       <a:fillRect/>
                     </a:stretch>
@@ -12567,7 +12545,7 @@
                     <pic:cNvPicPr/>
                   </pic:nvPicPr>
                   <pic:blipFill>
-                    <a:blip r:embed="rId40"/>
+                    <a:blip r:embed="rId41"/>
                     <a:stretch>
                       <a:fillRect/>
                     </a:stretch>
@@ -12616,7 +12594,7 @@
                     <pic:cNvPicPr/>
                   </pic:nvPicPr>
                   <pic:blipFill>
-                    <a:blip r:embed="rId41"/>
+                    <a:blip r:embed="rId42"/>
                     <a:stretch>
                       <a:fillRect/>
                     </a:stretch>
@@ -12923,7 +12901,7 @@
                     <pic:cNvPicPr/>
                   </pic:nvPicPr>
                   <pic:blipFill>
-                    <a:blip r:embed="rId42"/>
+                    <a:blip r:embed="rId43"/>
                     <a:stretch>
                       <a:fillRect/>
                     </a:stretch>
@@ -13035,7 +13013,7 @@
                     <pic:cNvPicPr/>
                   </pic:nvPicPr>
                   <pic:blipFill>
-                    <a:blip r:embed="rId43"/>
+                    <a:blip r:embed="rId44"/>
                     <a:stretch>
                       <a:fillRect/>
                     </a:stretch>
@@ -13318,7 +13296,7 @@
                     <pic:cNvPicPr/>
                   </pic:nvPicPr>
                   <pic:blipFill>
-                    <a:blip r:embed="rId44"/>
+                    <a:blip r:embed="rId45"/>
                     <a:stretch>
                       <a:fillRect/>
                     </a:stretch>
@@ -13384,7 +13362,7 @@
                     <pic:cNvPicPr/>
                   </pic:nvPicPr>
                   <pic:blipFill>
-                    <a:blip r:embed="rId45"/>
+                    <a:blip r:embed="rId46"/>
                     <a:stretch>
                       <a:fillRect/>
                     </a:stretch>
@@ -24052,6 +24030,29 @@
       </w:tcPr>
     </w:tblStylePr>
   </w:style>
+  <w:style w:type="character" w:styleId="Collegamentoipertestuale">
+    <w:name w:val="Hyperlink"/>
+    <w:basedOn w:val="Carpredefinitoparagrafo"/>
+    <w:uiPriority w:val="99"/>
+    <w:unhideWhenUsed/>
+    <w:rsid w:val="00017189"/>
+    <w:rPr>
+      <w:color w:val="0563C1" w:themeColor="hyperlink"/>
+      <w:u w:val="single"/>
+    </w:rPr>
+  </w:style>
+  <w:style w:type="character" w:styleId="Menzionenonrisolta">
+    <w:name w:val="Unresolved Mention"/>
+    <w:basedOn w:val="Carpredefinitoparagrafo"/>
+    <w:uiPriority w:val="99"/>
+    <w:semiHidden/>
+    <w:unhideWhenUsed/>
+    <w:rsid w:val="00017189"/>
+    <w:rPr>
+      <w:color w:val="605E5C"/>
+      <w:shd w:val="clear" w:color="auto" w:fill="E1DFDD"/>
+    </w:rPr>
+  </w:style>
 </w:styles>
 </file>
 

</xml_diff>